<commit_message>
Refactor game logic for room types and player actions
</commit_message>
<xml_diff>
--- a/Docs/feladat1_kovetelmenyek.docx
+++ b/Docs/feladat1_kovetelmenyek.docx
@@ -1676,27 +1676,7 @@
           <w:sz w:val="21"/>
           <w:szCs w:val="21"/>
         </w:rPr>
-        <w:t xml:space="preserve"> védettséget kap, de a maszk egyre rövidebb ideig képes a védelem nyújtására. </w:t>
-      </w:r>
-      <w:r>
-        <w:rPr>
-          <w:b/>
-          <w:bCs/>
-          <w:i/>
-          <w:iCs/>
-          <w:color w:val="656E7F"/>
-          <w:sz w:val="21"/>
-          <w:szCs w:val="21"/>
-        </w:rPr>
-        <w:t xml:space="preserve">Mindenki, aki elvesztette eszméletét egy gázzal teli szobában, kötelezően el kell azt hagynia a következő adandó alkalommal és nem is hajthat végre más akciót abban a szobában. </w:t>
-      </w:r>
-      <w:r>
-        <w:rPr>
-          <w:color w:val="656E7F"/>
-          <w:sz w:val="21"/>
-          <w:szCs w:val="21"/>
-        </w:rPr>
-        <w:t>Vannak olyan elátkozott szobák, amiknek az ajtajai időnként eltűnnek, majd később újra előtűnnek.</w:t>
+        <w:t xml:space="preserve"> védettséget kap, de a maszk egyre rövidebb ideig képes a védelem nyújtására. Vannak olyan elátkozott szobák, amiknek az ajtajai időnként eltűnnek, majd később újra előtűnnek.</w:t>
       </w:r>
     </w:p>
     <w:p>
@@ -1712,7 +1692,7 @@
           <w:sz w:val="21"/>
           <w:szCs w:val="21"/>
         </w:rPr>
-        <w:t xml:space="preserve">A szobák egy korábbi (félresikerült) gráfelméleti tételbizonyítás eredményeként meghazudtolják a fizika törvényeit: képesek egyesülni és osztódni. Két szomszédos szoba egyesülésével létrejövő szoba a korábbi két szoba tulajdonságaival és szomszédaival rendelelkezik, de a befogadóképessége a nagyobb szoba </w:t>
+        <w:t xml:space="preserve">A szobák egy korábbi (félresikerült) gráfelméleti tételbizonyítás eredményeként meghazudtolják a fizika törvényeit: képesek egyesülni és osztódni. Két szomszédos szoba egyesülésével létrejövő szoba a korábbi két szoba tulajdonságaival és szomszédaival rendelelkezik, de a befogadóképessége a nagyobb szoba befogadóképességével lesz azonos. Az osztódó szoba két olyan szobára válik szét, amelyek egymás </w:t>
       </w:r>
       <w:r>
         <w:rPr>
@@ -1721,7 +1701,7 @@
           <w:szCs w:val="21"/>
         </w:rPr>
         <w:lastRenderedPageBreak/>
-        <w:t xml:space="preserve">befogadóképességével lesz azonos. Az osztódó szoba két olyan szobára válik szét, amelyek egymás szomszédai lesznek, és megosztoznak a korábbi szoba képességein és szomszédain (a korábbi szomszédok vagy csak az egyik, vagy csak a másik “új” szobának lesznek szomszédai). </w:t>
+        <w:t xml:space="preserve">szomszédai lesznek, és megosztoznak a korábbi szoba képességein és szomszédain (a korábbi szomszédok vagy csak az egyik, vagy csak a másik “új” szobának lesznek szomszédai). </w:t>
       </w:r>
       <w:r>
         <w:rPr>

</xml_diff>